<commit_message>
Added Azure interview questions
</commit_message>
<xml_diff>
--- a/Prep/Theoretical/Bharath_Vanathadupula_Resume.docx
+++ b/Prep/Theoretical/Bharath_Vanathadupula_Resume.docx
@@ -156,14 +156,14 @@
           <w:rFonts w:ascii="Garamond" w:hAnsi="Garamond" w:cstheme="minorHAnsi"/>
           <w:b/>
         </w:rPr>
-        <w:t xml:space="preserve">Around </w:t>
-      </w:r>
-      <w:r>
-        <w:rPr>
-          <w:rFonts w:ascii="Garamond" w:hAnsi="Garamond" w:cstheme="minorHAnsi"/>
-          <w:b/>
-        </w:rPr>
         <w:t>10</w:t>
+      </w:r>
+      <w:r>
+        <w:rPr>
+          <w:rFonts w:ascii="Garamond" w:hAnsi="Garamond" w:cstheme="minorHAnsi"/>
+          <w:b/>
+        </w:rPr>
+        <w:t>+</w:t>
       </w:r>
       <w:r>
         <w:rPr>
@@ -1087,7 +1087,21 @@
           <w:rFonts w:ascii="Garamond" w:hAnsi="Garamond" w:cstheme="minorHAnsi"/>
           <w:b/>
         </w:rPr>
-        <w:t>SQL Server.</w:t>
+        <w:t>SQL Server</w:t>
+      </w:r>
+      <w:r>
+        <w:rPr>
+          <w:rFonts w:ascii="Garamond" w:hAnsi="Garamond" w:cstheme="minorHAnsi"/>
+          <w:b/>
+        </w:rPr>
+        <w:t xml:space="preserve"> and PL/SQL</w:t>
+      </w:r>
+      <w:r>
+        <w:rPr>
+          <w:rFonts w:ascii="Garamond" w:hAnsi="Garamond" w:cstheme="minorHAnsi"/>
+          <w:b/>
+        </w:rPr>
+        <w:t>.</w:t>
       </w:r>
     </w:p>
     <w:p>
@@ -5655,7 +5669,21 @@
           <w:rFonts w:ascii="Garamond" w:hAnsi="Garamond" w:cstheme="minorHAnsi"/>
           <w:bCs/>
         </w:rPr>
-        <w:t xml:space="preserve"> and Indexes in SQL Server.</w:t>
+        <w:t xml:space="preserve"> and Indexes in SQL Server</w:t>
+      </w:r>
+      <w:r>
+        <w:rPr>
+          <w:rFonts w:ascii="Garamond" w:hAnsi="Garamond" w:cstheme="minorHAnsi"/>
+          <w:bCs/>
+        </w:rPr>
+        <w:t xml:space="preserve"> and PL/SQL</w:t>
+      </w:r>
+      <w:r>
+        <w:rPr>
+          <w:rFonts w:ascii="Garamond" w:hAnsi="Garamond" w:cstheme="minorHAnsi"/>
+          <w:bCs/>
+        </w:rPr>
+        <w:t>.</w:t>
       </w:r>
     </w:p>
     <w:p>
@@ -22099,7 +22127,7 @@
   <w:num w:numId="16" w16cid:durableId="455755912">
     <w:abstractNumId w:val="19"/>
     <w:lvlOverride w:ilvl="0">
-      <w:lvl w:ilvl="0" w:tplc="883612D2">
+      <w:lvl w:ilvl="0" w:tplc="62E675CC">
         <w:start w:val="1"/>
         <w:numFmt w:val="bullet"/>
         <w:lvlText w:val="•"/>
@@ -22130,7 +22158,7 @@
       </w:lvl>
     </w:lvlOverride>
     <w:lvlOverride w:ilvl="1">
-      <w:lvl w:ilvl="1" w:tplc="70A012FC">
+      <w:lvl w:ilvl="1" w:tplc="847286A0">
         <w:start w:val="1"/>
         <w:numFmt w:val="bullet"/>
         <w:lvlText w:val="o"/>
@@ -22161,7 +22189,7 @@
       </w:lvl>
     </w:lvlOverride>
     <w:lvlOverride w:ilvl="2">
-      <w:lvl w:ilvl="2" w:tplc="A0EE4692">
+      <w:lvl w:ilvl="2" w:tplc="2C38E128">
         <w:start w:val="1"/>
         <w:numFmt w:val="bullet"/>
         <w:lvlText w:val="▪"/>
@@ -22192,7 +22220,7 @@
       </w:lvl>
     </w:lvlOverride>
     <w:lvlOverride w:ilvl="3">
-      <w:lvl w:ilvl="3" w:tplc="A27CE32E">
+      <w:lvl w:ilvl="3" w:tplc="6A247050">
         <w:start w:val="1"/>
         <w:numFmt w:val="bullet"/>
         <w:lvlText w:val="•"/>
@@ -22223,7 +22251,7 @@
       </w:lvl>
     </w:lvlOverride>
     <w:lvlOverride w:ilvl="4">
-      <w:lvl w:ilvl="4" w:tplc="05307ADE">
+      <w:lvl w:ilvl="4" w:tplc="443ACA36">
         <w:start w:val="1"/>
         <w:numFmt w:val="bullet"/>
         <w:lvlText w:val="o"/>
@@ -22254,7 +22282,7 @@
       </w:lvl>
     </w:lvlOverride>
     <w:lvlOverride w:ilvl="5">
-      <w:lvl w:ilvl="5" w:tplc="F2DEB5B0">
+      <w:lvl w:ilvl="5" w:tplc="F5D20154">
         <w:start w:val="1"/>
         <w:numFmt w:val="bullet"/>
         <w:lvlText w:val="▪"/>
@@ -22285,7 +22313,7 @@
       </w:lvl>
     </w:lvlOverride>
     <w:lvlOverride w:ilvl="6">
-      <w:lvl w:ilvl="6" w:tplc="C09487C2">
+      <w:lvl w:ilvl="6" w:tplc="3FC26ECA">
         <w:start w:val="1"/>
         <w:numFmt w:val="bullet"/>
         <w:lvlText w:val="•"/>
@@ -22316,7 +22344,7 @@
       </w:lvl>
     </w:lvlOverride>
     <w:lvlOverride w:ilvl="7">
-      <w:lvl w:ilvl="7" w:tplc="BE983D30">
+      <w:lvl w:ilvl="7" w:tplc="C82E16CC">
         <w:start w:val="1"/>
         <w:numFmt w:val="bullet"/>
         <w:lvlText w:val="o"/>
@@ -22347,7 +22375,7 @@
       </w:lvl>
     </w:lvlOverride>
     <w:lvlOverride w:ilvl="8">
-      <w:lvl w:ilvl="8" w:tplc="D3D4173E">
+      <w:lvl w:ilvl="8" w:tplc="0C7EBD4C">
         <w:start w:val="1"/>
         <w:numFmt w:val="bullet"/>
         <w:lvlText w:val="▪"/>

</xml_diff>